<commit_message>
Big bang sync for 2018 and 2019 files
</commit_message>
<xml_diff>
--- a/JavaDay2018/Cartas/Carta invitación.docx
+++ b/JavaDay2018/Cartas/Carta invitación.docx
@@ -7,13 +7,19 @@
         <w:pStyle w:val="NormalWeb"/>
         <w:rPr>
           <w:rFonts w:asciiTheme="minorHAnsi" w:hAnsiTheme="minorHAnsi" w:cstheme="minorHAnsi"/>
-          <w:lang w:val="es-ES"/>
-        </w:rPr>
-      </w:pPr>
+          <w:sz w:val="22"/>
+          <w:szCs w:val="22"/>
+          <w:lang w:val="es-ES"/>
+        </w:rPr>
+      </w:pPr>
+      <w:bookmarkStart w:id="0" w:name="_GoBack"/>
+      <w:bookmarkEnd w:id="0"/>
       <w:r>
         <w:rPr>
           <w:rFonts w:asciiTheme="minorHAnsi" w:hAnsiTheme="minorHAnsi" w:cstheme="minorHAnsi"/>
           <w:noProof/>
+          <w:sz w:val="22"/>
+          <w:szCs w:val="22"/>
           <w:lang w:val="es-ES"/>
         </w:rPr>
         <w:drawing>
@@ -73,12 +79,16 @@
         <w:jc w:val="right"/>
         <w:rPr>
           <w:rFonts w:asciiTheme="minorHAnsi" w:hAnsiTheme="minorHAnsi" w:cstheme="minorHAnsi"/>
-          <w:lang w:val="es-ES"/>
-        </w:rPr>
-      </w:pPr>
-      <w:r>
-        <w:rPr>
-          <w:rFonts w:asciiTheme="minorHAnsi" w:hAnsiTheme="minorHAnsi" w:cstheme="minorHAnsi"/>
+          <w:sz w:val="22"/>
+          <w:szCs w:val="22"/>
+          <w:lang w:val="es-ES"/>
+        </w:rPr>
+      </w:pPr>
+      <w:r>
+        <w:rPr>
+          <w:rFonts w:asciiTheme="minorHAnsi" w:hAnsiTheme="minorHAnsi" w:cstheme="minorHAnsi"/>
+          <w:sz w:val="22"/>
+          <w:szCs w:val="22"/>
           <w:lang w:val="es-ES"/>
         </w:rPr>
         <w:t xml:space="preserve">Guatemala </w:t>
@@ -86,13 +96,17 @@
       <w:r>
         <w:rPr>
           <w:rFonts w:asciiTheme="minorHAnsi" w:hAnsiTheme="minorHAnsi" w:cstheme="minorHAnsi"/>
-          <w:lang w:val="es-ES"/>
-        </w:rPr>
-        <w:t>1</w:t>
-      </w:r>
-      <w:r>
-        <w:rPr>
-          <w:rFonts w:asciiTheme="minorHAnsi" w:hAnsiTheme="minorHAnsi" w:cstheme="minorHAnsi"/>
+          <w:sz w:val="22"/>
+          <w:szCs w:val="22"/>
+          <w:lang w:val="es-ES"/>
+        </w:rPr>
+        <w:t>5</w:t>
+      </w:r>
+      <w:r>
+        <w:rPr>
+          <w:rFonts w:asciiTheme="minorHAnsi" w:hAnsiTheme="minorHAnsi" w:cstheme="minorHAnsi"/>
+          <w:sz w:val="22"/>
+          <w:szCs w:val="22"/>
           <w:lang w:val="es-ES"/>
         </w:rPr>
         <w:t xml:space="preserve"> de </w:t>
@@ -100,13 +114,17 @@
       <w:r>
         <w:rPr>
           <w:rFonts w:asciiTheme="minorHAnsi" w:hAnsiTheme="minorHAnsi" w:cstheme="minorHAnsi"/>
-          <w:lang w:val="es-ES"/>
-        </w:rPr>
-        <w:t>octubre</w:t>
-      </w:r>
-      <w:r>
-        <w:rPr>
-          <w:rFonts w:asciiTheme="minorHAnsi" w:hAnsiTheme="minorHAnsi" w:cstheme="minorHAnsi"/>
+          <w:sz w:val="22"/>
+          <w:szCs w:val="22"/>
+          <w:lang w:val="es-ES"/>
+        </w:rPr>
+        <w:t>noviembre</w:t>
+      </w:r>
+      <w:r>
+        <w:rPr>
+          <w:rFonts w:asciiTheme="minorHAnsi" w:hAnsiTheme="minorHAnsi" w:cstheme="minorHAnsi"/>
+          <w:sz w:val="22"/>
+          <w:szCs w:val="22"/>
           <w:lang w:val="es-ES"/>
         </w:rPr>
         <w:t xml:space="preserve"> de 2018</w:t>
@@ -117,6 +135,8 @@
         <w:pStyle w:val="NormalWeb"/>
         <w:rPr>
           <w:rFonts w:asciiTheme="minorHAnsi" w:hAnsiTheme="minorHAnsi" w:cstheme="minorHAnsi"/>
+          <w:sz w:val="22"/>
+          <w:szCs w:val="22"/>
           <w:lang w:val="es-ES"/>
         </w:rPr>
       </w:pPr>
@@ -126,6 +146,8 @@
         <w:pStyle w:val="NormalWeb"/>
         <w:rPr>
           <w:rFonts w:asciiTheme="minorHAnsi" w:hAnsiTheme="minorHAnsi" w:cstheme="minorHAnsi"/>
+          <w:sz w:val="22"/>
+          <w:szCs w:val="22"/>
           <w:lang w:val="es-ES"/>
         </w:rPr>
       </w:pPr>
@@ -134,33 +156,97 @@
       <w:pPr>
         <w:rPr>
           <w:rFonts w:eastAsia="Times New Roman" w:cstheme="minorHAnsi"/>
-          <w:lang w:val="es-ES"/>
-        </w:rPr>
-      </w:pPr>
-      <w:bookmarkStart w:id="0" w:name="_GoBack"/>
-      <w:bookmarkEnd w:id="0"/>
+          <w:color w:val="202124"/>
+          <w:spacing w:val="2"/>
+          <w:sz w:val="22"/>
+          <w:szCs w:val="22"/>
+          <w:lang w:val="es-ES"/>
+        </w:rPr>
+      </w:pPr>
+    </w:p>
+    <w:p>
+      <w:pPr>
+        <w:rPr>
+          <w:rFonts w:eastAsia="Times New Roman" w:cstheme="minorHAnsi"/>
+          <w:sz w:val="22"/>
+          <w:szCs w:val="22"/>
+          <w:lang w:val="es-ES"/>
+        </w:rPr>
+      </w:pPr>
+      <w:r>
+        <w:rPr>
+          <w:rFonts w:eastAsia="Times New Roman" w:cstheme="minorHAnsi"/>
+          <w:color w:val="202124"/>
+          <w:spacing w:val="2"/>
+          <w:sz w:val="22"/>
+          <w:szCs w:val="22"/>
+          <w:lang w:val="es-ES"/>
+        </w:rPr>
+        <w:t>Fernando Noel Espinoza López</w:t>
+      </w:r>
+    </w:p>
+    <w:p>
+      <w:pPr>
+        <w:rPr>
+          <w:rFonts w:eastAsia="Times New Roman" w:cstheme="minorHAnsi"/>
+          <w:sz w:val="22"/>
+          <w:szCs w:val="22"/>
+        </w:rPr>
+      </w:pPr>
+      <w:r>
+        <w:rPr>
+          <w:rFonts w:eastAsia="Times New Roman" w:cstheme="minorHAnsi"/>
+          <w:color w:val="202124"/>
+          <w:spacing w:val="2"/>
+          <w:sz w:val="22"/>
+          <w:szCs w:val="22"/>
+        </w:rPr>
+        <w:t xml:space="preserve">Cedula de </w:t>
+      </w:r>
       <w:proofErr w:type="spellStart"/>
       <w:r>
         <w:rPr>
-          <w:rFonts w:eastAsia="Times New Roman"/>
-        </w:rPr>
-        <w:t>Lic</w:t>
+          <w:rFonts w:eastAsia="Times New Roman" w:cstheme="minorHAnsi"/>
+          <w:color w:val="202124"/>
+          <w:spacing w:val="2"/>
+          <w:sz w:val="22"/>
+          <w:szCs w:val="22"/>
+        </w:rPr>
+        <w:t>identidad</w:t>
       </w:r>
       <w:proofErr w:type="spellEnd"/>
       <w:r>
         <w:rPr>
-          <w:rFonts w:eastAsia="Times New Roman"/>
-        </w:rPr>
-        <w:t xml:space="preserve">. Roberto Escobar </w:t>
+          <w:rFonts w:eastAsia="Times New Roman" w:cstheme="minorHAnsi"/>
+          <w:color w:val="202124"/>
+          <w:spacing w:val="2"/>
+          <w:sz w:val="22"/>
+          <w:szCs w:val="22"/>
+        </w:rPr>
+        <w:t xml:space="preserve"> </w:t>
       </w:r>
       <w:proofErr w:type="spellStart"/>
       <w:r>
         <w:rPr>
-          <w:rFonts w:eastAsia="Times New Roman"/>
-        </w:rPr>
-        <w:t>Agueron</w:t>
+          <w:rFonts w:eastAsia="Times New Roman" w:cstheme="minorHAnsi"/>
+          <w:color w:val="202124"/>
+          <w:spacing w:val="2"/>
+          <w:sz w:val="22"/>
+          <w:szCs w:val="22"/>
+        </w:rPr>
+        <w:t>ciudadana</w:t>
       </w:r>
       <w:proofErr w:type="spellEnd"/>
+      <w:r>
+        <w:rPr>
+          <w:rFonts w:eastAsia="Times New Roman" w:cstheme="minorHAnsi"/>
+          <w:color w:val="202124"/>
+          <w:spacing w:val="2"/>
+          <w:sz w:val="22"/>
+          <w:szCs w:val="22"/>
+        </w:rPr>
+        <w:t>: 0010908950039Q</w:t>
+      </w:r>
     </w:p>
     <w:p>
       <w:pPr>
@@ -168,16 +254,11 @@
         <w:jc w:val="both"/>
         <w:rPr>
           <w:rFonts w:asciiTheme="minorHAnsi" w:hAnsiTheme="minorHAnsi" w:cstheme="minorHAnsi"/>
-          <w:lang w:val="es-ES"/>
-        </w:rPr>
-      </w:pPr>
-      <w:r>
-        <w:rPr>
-          <w:rFonts w:asciiTheme="minorHAnsi" w:hAnsiTheme="minorHAnsi" w:cstheme="minorHAnsi"/>
-          <w:lang w:val="es-ES"/>
-        </w:rPr>
-        <w:t xml:space="preserve">UCR Sede del Pacífico </w:t>
-      </w:r>
+          <w:sz w:val="22"/>
+          <w:szCs w:val="22"/>
+          <w:lang w:val="es-ES"/>
+        </w:rPr>
+      </w:pPr>
     </w:p>
     <w:p>
       <w:pPr>
@@ -185,9 +266,110 @@
         <w:jc w:val="both"/>
         <w:rPr>
           <w:rFonts w:asciiTheme="minorHAnsi" w:hAnsiTheme="minorHAnsi" w:cstheme="minorHAnsi"/>
-          <w:lang w:val="es-ES"/>
-        </w:rPr>
-      </w:pPr>
+          <w:sz w:val="22"/>
+          <w:szCs w:val="22"/>
+          <w:lang w:val="es-ES"/>
+        </w:rPr>
+      </w:pPr>
+      <w:r>
+        <w:rPr>
+          <w:rFonts w:asciiTheme="minorHAnsi" w:hAnsiTheme="minorHAnsi" w:cstheme="minorHAnsi"/>
+          <w:sz w:val="22"/>
+          <w:szCs w:val="22"/>
+          <w:lang w:val="es-ES"/>
+        </w:rPr>
+        <w:t xml:space="preserve">Me es grato dirigirme a usted y expresarle un cordial saludo, a nombre del grupo de Usuarios Java de Guatemala, </w:t>
+      </w:r>
+      <w:r>
+        <w:rPr>
+          <w:rFonts w:asciiTheme="minorHAnsi" w:hAnsiTheme="minorHAnsi" w:cstheme="minorHAnsi"/>
+          <w:sz w:val="22"/>
+          <w:szCs w:val="22"/>
+          <w:lang w:val="es-ES"/>
+        </w:rPr>
+        <w:t xml:space="preserve">la presente carta tiene como objetivo </w:t>
+      </w:r>
+      <w:r>
+        <w:rPr>
+          <w:rFonts w:asciiTheme="minorHAnsi" w:hAnsiTheme="minorHAnsi" w:cstheme="minorHAnsi"/>
+          <w:sz w:val="22"/>
+          <w:szCs w:val="22"/>
+          <w:lang w:val="es-ES"/>
+        </w:rPr>
+        <w:t>manifestar</w:t>
+      </w:r>
+      <w:r>
+        <w:rPr>
+          <w:rFonts w:asciiTheme="minorHAnsi" w:hAnsiTheme="minorHAnsi" w:cstheme="minorHAnsi"/>
+          <w:sz w:val="22"/>
+          <w:szCs w:val="22"/>
+          <w:lang w:val="es-ES"/>
+        </w:rPr>
+        <w:t xml:space="preserve"> nuestra intención formal de </w:t>
+      </w:r>
+      <w:r>
+        <w:rPr>
+          <w:rFonts w:asciiTheme="minorHAnsi" w:hAnsiTheme="minorHAnsi" w:cstheme="minorHAnsi"/>
+          <w:sz w:val="22"/>
+          <w:szCs w:val="22"/>
+          <w:lang w:val="es-ES"/>
+        </w:rPr>
+        <w:t xml:space="preserve">invitarle a formar parte del grupo selecto de </w:t>
+      </w:r>
+      <w:r>
+        <w:rPr>
+          <w:rFonts w:asciiTheme="minorHAnsi" w:hAnsiTheme="minorHAnsi" w:cstheme="minorHAnsi"/>
+          <w:sz w:val="22"/>
+          <w:szCs w:val="22"/>
+          <w:lang w:val="es-ES"/>
+        </w:rPr>
+        <w:t>asistentes</w:t>
+      </w:r>
+      <w:r>
+        <w:rPr>
+          <w:rFonts w:asciiTheme="minorHAnsi" w:hAnsiTheme="minorHAnsi" w:cstheme="minorHAnsi"/>
+          <w:sz w:val="22"/>
+          <w:szCs w:val="22"/>
+          <w:lang w:val="es-ES"/>
+        </w:rPr>
+        <w:t xml:space="preserve"> para el evento internacional Java Day Guatemala 2018, </w:t>
+      </w:r>
+      <w:r>
+        <w:rPr>
+          <w:rFonts w:asciiTheme="minorHAnsi" w:hAnsiTheme="minorHAnsi" w:cstheme="minorHAnsi"/>
+          <w:sz w:val="22"/>
+          <w:szCs w:val="22"/>
+          <w:lang w:val="es-ES"/>
+        </w:rPr>
+        <w:t>que durante 8 años ha sido un punto</w:t>
+      </w:r>
+      <w:r>
+        <w:rPr>
+          <w:rFonts w:asciiTheme="minorHAnsi" w:hAnsiTheme="minorHAnsi" w:cstheme="minorHAnsi"/>
+          <w:sz w:val="22"/>
+          <w:szCs w:val="22"/>
+          <w:lang w:val="es-ES"/>
+        </w:rPr>
+        <w:t xml:space="preserve"> de encuentro</w:t>
+      </w:r>
+      <w:r>
+        <w:rPr>
+          <w:rFonts w:asciiTheme="minorHAnsi" w:hAnsiTheme="minorHAnsi" w:cstheme="minorHAnsi"/>
+          <w:sz w:val="22"/>
+          <w:szCs w:val="22"/>
+          <w:lang w:val="es-ES"/>
+        </w:rPr>
+        <w:t xml:space="preserve"> gratuito y abierto al público</w:t>
+      </w:r>
+      <w:r>
+        <w:rPr>
+          <w:rFonts w:asciiTheme="minorHAnsi" w:hAnsiTheme="minorHAnsi" w:cstheme="minorHAnsi"/>
+          <w:sz w:val="22"/>
+          <w:szCs w:val="22"/>
+          <w:lang w:val="es-ES"/>
+        </w:rPr>
+        <w:t xml:space="preserve"> en general interesado en el tema.</w:t>
+      </w:r>
     </w:p>
     <w:p>
       <w:pPr>
@@ -195,94 +377,109 @@
         <w:jc w:val="both"/>
         <w:rPr>
           <w:rFonts w:asciiTheme="minorHAnsi" w:hAnsiTheme="minorHAnsi" w:cstheme="minorHAnsi"/>
-          <w:lang w:val="es-ES"/>
-        </w:rPr>
-      </w:pPr>
-      <w:r>
-        <w:rPr>
-          <w:rFonts w:asciiTheme="minorHAnsi" w:hAnsiTheme="minorHAnsi" w:cstheme="minorHAnsi"/>
-          <w:lang w:val="es-ES"/>
-        </w:rPr>
-        <w:t xml:space="preserve">Me es grato dirigirme a usted y expresarle un cordial saludo, a nombre del grupo de Usuarios Java de Guatemala, </w:t>
-      </w:r>
-      <w:r>
-        <w:rPr>
-          <w:rFonts w:asciiTheme="minorHAnsi" w:hAnsiTheme="minorHAnsi" w:cstheme="minorHAnsi"/>
-          <w:lang w:val="es-ES"/>
-        </w:rPr>
-        <w:t xml:space="preserve">la presente carta tiene como objetivo </w:t>
-      </w:r>
-      <w:r>
-        <w:rPr>
-          <w:rFonts w:asciiTheme="minorHAnsi" w:hAnsiTheme="minorHAnsi" w:cstheme="minorHAnsi"/>
-          <w:lang w:val="es-ES"/>
-        </w:rPr>
-        <w:t>manifestar</w:t>
-      </w:r>
-      <w:r>
-        <w:rPr>
-          <w:rFonts w:asciiTheme="minorHAnsi" w:hAnsiTheme="minorHAnsi" w:cstheme="minorHAnsi"/>
-          <w:lang w:val="es-ES"/>
-        </w:rPr>
-        <w:t xml:space="preserve"> nuestra intención formal de </w:t>
-      </w:r>
-      <w:r>
-        <w:rPr>
-          <w:rFonts w:asciiTheme="minorHAnsi" w:hAnsiTheme="minorHAnsi" w:cstheme="minorHAnsi"/>
-          <w:lang w:val="es-ES"/>
-        </w:rPr>
-        <w:t xml:space="preserve">invitarle a formar parte del grupo selecto de </w:t>
-      </w:r>
-      <w:proofErr w:type="spellStart"/>
-      <w:r>
-        <w:rPr>
-          <w:rFonts w:asciiTheme="minorHAnsi" w:hAnsiTheme="minorHAnsi" w:cstheme="minorHAnsi"/>
-          <w:lang w:val="es-ES"/>
-        </w:rPr>
-        <w:t>s</w:t>
-      </w:r>
-      <w:r>
-        <w:rPr>
-          <w:rFonts w:asciiTheme="minorHAnsi" w:hAnsiTheme="minorHAnsi" w:cstheme="minorHAnsi"/>
-          <w:lang w:val="es-ES"/>
-        </w:rPr>
-        <w:t>peakers</w:t>
-      </w:r>
-      <w:proofErr w:type="spellEnd"/>
-      <w:r>
-        <w:rPr>
-          <w:rFonts w:asciiTheme="minorHAnsi" w:hAnsiTheme="minorHAnsi" w:cstheme="minorHAnsi"/>
-          <w:lang w:val="es-ES"/>
-        </w:rPr>
-        <w:t xml:space="preserve"> para el evento internacional Java Day Guatemala 2018, </w:t>
-      </w:r>
-      <w:r>
-        <w:rPr>
-          <w:rFonts w:asciiTheme="minorHAnsi" w:hAnsiTheme="minorHAnsi" w:cstheme="minorHAnsi"/>
-          <w:lang w:val="es-ES"/>
-        </w:rPr>
-        <w:t>que durante 8 años ha sido un punto</w:t>
-      </w:r>
-      <w:r>
-        <w:rPr>
-          <w:rFonts w:asciiTheme="minorHAnsi" w:hAnsiTheme="minorHAnsi" w:cstheme="minorHAnsi"/>
-          <w:lang w:val="es-ES"/>
-        </w:rPr>
-        <w:t xml:space="preserve"> de encuentro</w:t>
-      </w:r>
-      <w:r>
-        <w:rPr>
-          <w:rFonts w:asciiTheme="minorHAnsi" w:hAnsiTheme="minorHAnsi" w:cstheme="minorHAnsi"/>
-          <w:lang w:val="es-ES"/>
-        </w:rPr>
-        <w:t xml:space="preserve"> gratuito y abierto al público</w:t>
-      </w:r>
-      <w:r>
-        <w:rPr>
-          <w:rFonts w:asciiTheme="minorHAnsi" w:hAnsiTheme="minorHAnsi" w:cstheme="minorHAnsi"/>
-          <w:lang w:val="es-ES"/>
-        </w:rPr>
-        <w:t xml:space="preserve"> en general interesado en el tema.</w:t>
+          <w:sz w:val="22"/>
+          <w:szCs w:val="22"/>
+          <w:lang w:val="es-ES"/>
+        </w:rPr>
+      </w:pPr>
+      <w:r>
+        <w:rPr>
+          <w:rFonts w:asciiTheme="minorHAnsi" w:hAnsiTheme="minorHAnsi" w:cstheme="minorHAnsi"/>
+          <w:sz w:val="22"/>
+          <w:szCs w:val="22"/>
+          <w:lang w:val="es-ES"/>
+        </w:rPr>
+        <w:t xml:space="preserve">El </w:t>
+      </w:r>
+      <w:r>
+        <w:rPr>
+          <w:rFonts w:asciiTheme="minorHAnsi" w:hAnsiTheme="minorHAnsi" w:cstheme="minorHAnsi"/>
+          <w:sz w:val="22"/>
+          <w:szCs w:val="22"/>
+          <w:lang w:val="es-ES"/>
+        </w:rPr>
+        <w:t xml:space="preserve">evento </w:t>
+      </w:r>
+      <w:r>
+        <w:rPr>
+          <w:rFonts w:asciiTheme="minorHAnsi" w:hAnsiTheme="minorHAnsi" w:cstheme="minorHAnsi"/>
+          <w:sz w:val="22"/>
+          <w:szCs w:val="22"/>
+          <w:lang w:val="es-ES"/>
+        </w:rPr>
+        <w:t xml:space="preserve">se llevará </w:t>
+      </w:r>
+      <w:r>
+        <w:rPr>
+          <w:rFonts w:asciiTheme="minorHAnsi" w:hAnsiTheme="minorHAnsi" w:cstheme="minorHAnsi"/>
+          <w:sz w:val="22"/>
+          <w:szCs w:val="22"/>
+          <w:lang w:val="es-ES"/>
+        </w:rPr>
+        <w:t>a cabo el próximo sábado 10 de n</w:t>
+      </w:r>
+      <w:r>
+        <w:rPr>
+          <w:rFonts w:asciiTheme="minorHAnsi" w:hAnsiTheme="minorHAnsi" w:cstheme="minorHAnsi"/>
+          <w:sz w:val="22"/>
+          <w:szCs w:val="22"/>
+          <w:lang w:val="es-ES"/>
+        </w:rPr>
+        <w:t xml:space="preserve">oviembre en </w:t>
+      </w:r>
+      <w:r>
+        <w:rPr>
+          <w:rFonts w:asciiTheme="minorHAnsi" w:hAnsiTheme="minorHAnsi" w:cstheme="minorHAnsi"/>
+          <w:sz w:val="22"/>
+          <w:szCs w:val="22"/>
+          <w:lang w:val="es-ES"/>
+        </w:rPr>
+        <w:t xml:space="preserve">las instalaciones de </w:t>
+      </w:r>
+      <w:r>
+        <w:rPr>
+          <w:rFonts w:asciiTheme="minorHAnsi" w:hAnsiTheme="minorHAnsi" w:cstheme="minorHAnsi"/>
+          <w:sz w:val="22"/>
+          <w:szCs w:val="22"/>
+          <w:lang w:val="es-ES"/>
+        </w:rPr>
+        <w:t>INTECAP Centro</w:t>
+      </w:r>
+      <w:r>
+        <w:rPr>
+          <w:rFonts w:asciiTheme="minorHAnsi" w:hAnsiTheme="minorHAnsi" w:cstheme="minorHAnsi"/>
+          <w:sz w:val="22"/>
+          <w:szCs w:val="22"/>
+          <w:lang w:val="es-ES"/>
+        </w:rPr>
+        <w:t xml:space="preserve"> TICS Ciudad de Guatemala</w:t>
+      </w:r>
+      <w:r>
+        <w:rPr>
+          <w:rFonts w:asciiTheme="minorHAnsi" w:hAnsiTheme="minorHAnsi" w:cstheme="minorHAnsi"/>
+          <w:sz w:val="22"/>
+          <w:szCs w:val="22"/>
+          <w:lang w:val="es-ES"/>
+        </w:rPr>
+        <w:t xml:space="preserve"> de 8:00 a 19:00 horas, horario durante el cual se </w:t>
+      </w:r>
+      <w:r>
+        <w:rPr>
+          <w:rFonts w:asciiTheme="minorHAnsi" w:hAnsiTheme="minorHAnsi" w:cstheme="minorHAnsi"/>
+          <w:sz w:val="22"/>
+          <w:szCs w:val="22"/>
+          <w:lang w:val="es-ES"/>
+        </w:rPr>
+        <w:t>llevarán</w:t>
+      </w:r>
+      <w:r>
+        <w:rPr>
+          <w:rFonts w:asciiTheme="minorHAnsi" w:hAnsiTheme="minorHAnsi" w:cstheme="minorHAnsi"/>
+          <w:sz w:val="22"/>
+          <w:szCs w:val="22"/>
+          <w:lang w:val="es-ES"/>
+        </w:rPr>
+        <w:t xml:space="preserve"> a cabo diversas conferencias relacionadas a Java, tecnologías asociadas y tendencias. </w:t>
       </w:r>
     </w:p>
     <w:p>
@@ -291,166 +488,94 @@
         <w:jc w:val="both"/>
         <w:rPr>
           <w:rFonts w:asciiTheme="minorHAnsi" w:hAnsiTheme="minorHAnsi" w:cstheme="minorHAnsi"/>
-          <w:lang w:val="es-ES"/>
-        </w:rPr>
-      </w:pPr>
-      <w:r>
-        <w:rPr>
-          <w:rFonts w:asciiTheme="minorHAnsi" w:hAnsiTheme="minorHAnsi" w:cstheme="minorHAnsi"/>
-          <w:lang w:val="es-ES"/>
-        </w:rPr>
-        <w:t xml:space="preserve">El </w:t>
-      </w:r>
-      <w:r>
-        <w:rPr>
-          <w:rFonts w:asciiTheme="minorHAnsi" w:hAnsiTheme="minorHAnsi" w:cstheme="minorHAnsi"/>
-          <w:lang w:val="es-ES"/>
-        </w:rPr>
-        <w:t xml:space="preserve">evento </w:t>
-      </w:r>
-      <w:r>
-        <w:rPr>
-          <w:rFonts w:asciiTheme="minorHAnsi" w:hAnsiTheme="minorHAnsi" w:cstheme="minorHAnsi"/>
-          <w:lang w:val="es-ES"/>
-        </w:rPr>
-        <w:t xml:space="preserve">se llevará </w:t>
-      </w:r>
-      <w:r>
-        <w:rPr>
-          <w:rFonts w:asciiTheme="minorHAnsi" w:hAnsiTheme="minorHAnsi" w:cstheme="minorHAnsi"/>
-          <w:lang w:val="es-ES"/>
-        </w:rPr>
-        <w:t>a cabo el próximo sábado 10 de n</w:t>
-      </w:r>
-      <w:r>
-        <w:rPr>
-          <w:rFonts w:asciiTheme="minorHAnsi" w:hAnsiTheme="minorHAnsi" w:cstheme="minorHAnsi"/>
-          <w:lang w:val="es-ES"/>
-        </w:rPr>
-        <w:t xml:space="preserve">oviembre en </w:t>
-      </w:r>
-      <w:r>
-        <w:rPr>
-          <w:rFonts w:asciiTheme="minorHAnsi" w:hAnsiTheme="minorHAnsi" w:cstheme="minorHAnsi"/>
-          <w:lang w:val="es-ES"/>
-        </w:rPr>
-        <w:t xml:space="preserve">las instalaciones de </w:t>
-      </w:r>
-      <w:r>
-        <w:rPr>
-          <w:rFonts w:asciiTheme="minorHAnsi" w:hAnsiTheme="minorHAnsi" w:cstheme="minorHAnsi"/>
-          <w:lang w:val="es-ES"/>
-        </w:rPr>
-        <w:t>INTECAP Centro</w:t>
-      </w:r>
-      <w:r>
-        <w:rPr>
-          <w:rFonts w:asciiTheme="minorHAnsi" w:hAnsiTheme="minorHAnsi" w:cstheme="minorHAnsi"/>
-          <w:lang w:val="es-ES"/>
-        </w:rPr>
-        <w:t xml:space="preserve"> TICS Ciudad de Guatemala</w:t>
-      </w:r>
-      <w:r>
-        <w:rPr>
-          <w:rFonts w:asciiTheme="minorHAnsi" w:hAnsiTheme="minorHAnsi" w:cstheme="minorHAnsi"/>
-          <w:lang w:val="es-ES"/>
-        </w:rPr>
-        <w:t xml:space="preserve"> de 8:00 a 19:00 horas, horario durante el cual se </w:t>
-      </w:r>
-      <w:r>
-        <w:rPr>
-          <w:rFonts w:asciiTheme="minorHAnsi" w:hAnsiTheme="minorHAnsi" w:cstheme="minorHAnsi"/>
-          <w:lang w:val="es-ES"/>
-        </w:rPr>
-        <w:t>llevarán</w:t>
-      </w:r>
-      <w:r>
-        <w:rPr>
-          <w:rFonts w:asciiTheme="minorHAnsi" w:hAnsiTheme="minorHAnsi" w:cstheme="minorHAnsi"/>
-          <w:lang w:val="es-ES"/>
-        </w:rPr>
-        <w:t xml:space="preserve"> a cabo diversas conferencias relacionadas a Java, tecnologías asociadas y tendencias. </w:t>
-      </w:r>
-      <w:r>
-        <w:rPr>
-          <w:rFonts w:asciiTheme="minorHAnsi" w:hAnsiTheme="minorHAnsi" w:cstheme="minorHAnsi"/>
-          <w:lang w:val="es-ES"/>
-        </w:rPr>
-        <w:t xml:space="preserve">Así mismo y con el afán de estrechar nuestras redes de colaboración realizaremos una </w:t>
-      </w:r>
-      <w:r>
-        <w:rPr>
-          <w:rFonts w:asciiTheme="minorHAnsi" w:hAnsiTheme="minorHAnsi" w:cstheme="minorHAnsi"/>
-          <w:lang w:val="es-ES"/>
-        </w:rPr>
-        <w:t>sesión de trabajo</w:t>
-      </w:r>
-      <w:r>
-        <w:rPr>
-          <w:rFonts w:asciiTheme="minorHAnsi" w:hAnsiTheme="minorHAnsi" w:cstheme="minorHAnsi"/>
-          <w:lang w:val="es-ES"/>
-        </w:rPr>
-        <w:t xml:space="preserve"> el lunes 12 de noviembre con varios Java Champions y personas interesadas en difundir tecnologías abiertas para el desarrollo.</w:t>
+          <w:sz w:val="22"/>
+          <w:szCs w:val="22"/>
+          <w:lang w:val="es-ES"/>
+        </w:rPr>
+      </w:pPr>
+      <w:r>
+        <w:rPr>
+          <w:rFonts w:asciiTheme="minorHAnsi" w:hAnsiTheme="minorHAnsi" w:cstheme="minorHAnsi"/>
+          <w:sz w:val="22"/>
+          <w:szCs w:val="22"/>
+          <w:lang w:val="es-ES"/>
+        </w:rPr>
+        <w:t xml:space="preserve">Estaremos honrados de contar con su participación en este evento especial donde nos acompañaran </w:t>
+      </w:r>
+      <w:r>
+        <w:rPr>
+          <w:rFonts w:asciiTheme="minorHAnsi" w:hAnsiTheme="minorHAnsi" w:cstheme="minorHAnsi"/>
+          <w:sz w:val="22"/>
+          <w:szCs w:val="22"/>
+          <w:lang w:val="es-ES"/>
+        </w:rPr>
+        <w:t>ponentes</w:t>
+      </w:r>
+      <w:r>
+        <w:rPr>
+          <w:rFonts w:asciiTheme="minorHAnsi" w:hAnsiTheme="minorHAnsi" w:cstheme="minorHAnsi"/>
+          <w:sz w:val="22"/>
+          <w:szCs w:val="22"/>
+          <w:lang w:val="es-ES"/>
+        </w:rPr>
+        <w:t xml:space="preserve"> de países como Guatemala, </w:t>
+      </w:r>
+      <w:r>
+        <w:rPr>
+          <w:rFonts w:asciiTheme="minorHAnsi" w:hAnsiTheme="minorHAnsi" w:cstheme="minorHAnsi"/>
+          <w:sz w:val="22"/>
+          <w:szCs w:val="22"/>
+          <w:lang w:val="es-ES"/>
+        </w:rPr>
+        <w:t>Perú</w:t>
+      </w:r>
+      <w:r>
+        <w:rPr>
+          <w:rFonts w:asciiTheme="minorHAnsi" w:hAnsiTheme="minorHAnsi" w:cstheme="minorHAnsi"/>
+          <w:sz w:val="22"/>
+          <w:szCs w:val="22"/>
+          <w:lang w:val="es-ES"/>
+        </w:rPr>
+        <w:t>, Colombia, Nicaragua y México</w:t>
+      </w:r>
+      <w:r>
+        <w:rPr>
+          <w:rFonts w:asciiTheme="minorHAnsi" w:hAnsiTheme="minorHAnsi" w:cstheme="minorHAnsi"/>
+          <w:sz w:val="22"/>
+          <w:szCs w:val="22"/>
+          <w:lang w:val="es-ES"/>
+        </w:rPr>
+        <w:t xml:space="preserve">. </w:t>
+      </w:r>
+      <w:r>
+        <w:rPr>
+          <w:rFonts w:asciiTheme="minorHAnsi" w:hAnsiTheme="minorHAnsi" w:cstheme="minorHAnsi"/>
+          <w:sz w:val="22"/>
+          <w:szCs w:val="22"/>
+          <w:shd w:val="clear" w:color="auto" w:fill="FFFFFF"/>
+          <w:lang w:val="es-ES"/>
+        </w:rPr>
+        <w:t xml:space="preserve">Quedamos a su disposición para cualquier información adicional que necesite. </w:t>
       </w:r>
     </w:p>
     <w:p>
       <w:pPr>
         <w:pStyle w:val="NormalWeb"/>
-        <w:jc w:val="both"/>
-        <w:rPr>
-          <w:rFonts w:asciiTheme="minorHAnsi" w:hAnsiTheme="minorHAnsi" w:cstheme="minorHAnsi"/>
-          <w:lang w:val="es-ES"/>
-        </w:rPr>
-      </w:pPr>
-      <w:r>
-        <w:rPr>
-          <w:rFonts w:asciiTheme="minorHAnsi" w:hAnsiTheme="minorHAnsi" w:cstheme="minorHAnsi"/>
-          <w:lang w:val="es-ES"/>
-        </w:rPr>
-        <w:t xml:space="preserve">Estaremos honrados de contar con su participación en este evento especial donde nos acompañaran </w:t>
-      </w:r>
-      <w:r>
-        <w:rPr>
-          <w:rFonts w:asciiTheme="minorHAnsi" w:hAnsiTheme="minorHAnsi" w:cstheme="minorHAnsi"/>
-          <w:lang w:val="es-ES"/>
-        </w:rPr>
-        <w:t>ponentes</w:t>
-      </w:r>
-      <w:r>
-        <w:rPr>
-          <w:rFonts w:asciiTheme="minorHAnsi" w:hAnsiTheme="minorHAnsi" w:cstheme="minorHAnsi"/>
-          <w:lang w:val="es-ES"/>
-        </w:rPr>
-        <w:t xml:space="preserve"> de países como Guatemala, </w:t>
-      </w:r>
-      <w:r>
-        <w:rPr>
-          <w:rFonts w:asciiTheme="minorHAnsi" w:hAnsiTheme="minorHAnsi" w:cstheme="minorHAnsi"/>
-          <w:lang w:val="es-ES"/>
-        </w:rPr>
-        <w:t>Perú</w:t>
-      </w:r>
-      <w:r>
-        <w:rPr>
-          <w:rFonts w:asciiTheme="minorHAnsi" w:hAnsiTheme="minorHAnsi" w:cstheme="minorHAnsi"/>
-          <w:lang w:val="es-ES"/>
-        </w:rPr>
-        <w:t>, Colombia, Nicaragua y México</w:t>
-      </w:r>
-      <w:r>
-        <w:rPr>
-          <w:rFonts w:asciiTheme="minorHAnsi" w:hAnsiTheme="minorHAnsi" w:cstheme="minorHAnsi"/>
-          <w:lang w:val="es-ES"/>
-        </w:rPr>
-        <w:t xml:space="preserve">. </w:t>
-      </w:r>
-      <w:r>
-        <w:rPr>
-          <w:rFonts w:asciiTheme="minorHAnsi" w:hAnsiTheme="minorHAnsi" w:cstheme="minorHAnsi"/>
-          <w:shd w:val="clear" w:color="auto" w:fill="FFFFFF"/>
-          <w:lang w:val="es-ES"/>
-        </w:rPr>
-        <w:t xml:space="preserve">Quedamos a su disposición para cualquier información adicional que necesite. </w:t>
+        <w:rPr>
+          <w:rFonts w:asciiTheme="minorHAnsi" w:hAnsiTheme="minorHAnsi" w:cstheme="minorHAnsi"/>
+          <w:sz w:val="22"/>
+          <w:szCs w:val="22"/>
+          <w:lang w:val="es-ES"/>
+        </w:rPr>
+      </w:pPr>
+      <w:r>
+        <w:rPr>
+          <w:rFonts w:asciiTheme="minorHAnsi" w:hAnsiTheme="minorHAnsi" w:cstheme="minorHAnsi"/>
+          <w:sz w:val="22"/>
+          <w:szCs w:val="22"/>
+          <w:lang w:val="es-ES"/>
+        </w:rPr>
+        <w:br/>
       </w:r>
     </w:p>
     <w:p>
@@ -458,16 +583,11 @@
         <w:pStyle w:val="NormalWeb"/>
         <w:rPr>
           <w:rFonts w:asciiTheme="minorHAnsi" w:hAnsiTheme="minorHAnsi" w:cstheme="minorHAnsi"/>
-          <w:lang w:val="es-ES"/>
-        </w:rPr>
-      </w:pPr>
-      <w:r>
-        <w:rPr>
-          <w:rFonts w:asciiTheme="minorHAnsi" w:hAnsiTheme="minorHAnsi" w:cstheme="minorHAnsi"/>
-          <w:lang w:val="es-ES"/>
-        </w:rPr>
-        <w:br/>
-      </w:r>
+          <w:sz w:val="22"/>
+          <w:szCs w:val="22"/>
+          <w:lang w:val="es-ES"/>
+        </w:rPr>
+      </w:pPr>
     </w:p>
     <w:p>
       <w:pPr>
@@ -475,12 +595,16 @@
         <w:jc w:val="center"/>
         <w:rPr>
           <w:rFonts w:asciiTheme="minorHAnsi" w:hAnsiTheme="minorHAnsi" w:cstheme="minorHAnsi"/>
+          <w:sz w:val="22"/>
+          <w:szCs w:val="22"/>
           <w:lang w:val="pt-BR"/>
         </w:rPr>
       </w:pPr>
       <w:r>
         <w:rPr>
           <w:rFonts w:asciiTheme="minorHAnsi" w:hAnsiTheme="minorHAnsi" w:cstheme="minorHAnsi"/>
+          <w:sz w:val="22"/>
+          <w:szCs w:val="22"/>
           <w:lang w:val="pt-BR"/>
         </w:rPr>
         <w:t xml:space="preserve">Víctor </w:t>
@@ -489,6 +613,8 @@
       <w:r>
         <w:rPr>
           <w:rFonts w:asciiTheme="minorHAnsi" w:hAnsiTheme="minorHAnsi" w:cstheme="minorHAnsi"/>
+          <w:sz w:val="22"/>
+          <w:szCs w:val="22"/>
           <w:lang w:val="pt-BR"/>
         </w:rPr>
         <w:t>Orozco</w:t>
@@ -501,12 +627,16 @@
         <w:jc w:val="center"/>
         <w:rPr>
           <w:rFonts w:asciiTheme="minorHAnsi" w:hAnsiTheme="minorHAnsi" w:cstheme="minorHAnsi"/>
+          <w:sz w:val="22"/>
+          <w:szCs w:val="22"/>
           <w:lang w:val="pt-BR"/>
         </w:rPr>
       </w:pPr>
       <w:r>
         <w:rPr>
           <w:rFonts w:asciiTheme="minorHAnsi" w:hAnsiTheme="minorHAnsi" w:cstheme="minorHAnsi"/>
+          <w:sz w:val="22"/>
+          <w:szCs w:val="22"/>
           <w:lang w:val="pt-BR"/>
         </w:rPr>
         <w:t xml:space="preserve">JUG </w:t>
@@ -515,6 +645,8 @@
       <w:r>
         <w:rPr>
           <w:rFonts w:asciiTheme="minorHAnsi" w:hAnsiTheme="minorHAnsi" w:cstheme="minorHAnsi"/>
+          <w:sz w:val="22"/>
+          <w:szCs w:val="22"/>
           <w:lang w:val="pt-BR"/>
         </w:rPr>
         <w:t>Leader</w:t>
@@ -523,6 +655,8 @@
       <w:r>
         <w:rPr>
           <w:rFonts w:asciiTheme="minorHAnsi" w:hAnsiTheme="minorHAnsi" w:cstheme="minorHAnsi"/>
+          <w:sz w:val="22"/>
+          <w:szCs w:val="22"/>
           <w:lang w:val="pt-BR"/>
         </w:rPr>
         <w:t xml:space="preserve"> </w:t>
@@ -531,6 +665,8 @@
       <w:r>
         <w:rPr>
           <w:rFonts w:asciiTheme="minorHAnsi" w:hAnsiTheme="minorHAnsi" w:cstheme="minorHAnsi"/>
+          <w:sz w:val="22"/>
+          <w:szCs w:val="22"/>
           <w:lang w:val="pt-BR"/>
         </w:rPr>
         <w:t>GuateJUG</w:t>
@@ -543,12 +679,16 @@
         <w:jc w:val="center"/>
         <w:rPr>
           <w:rFonts w:asciiTheme="minorHAnsi" w:hAnsiTheme="minorHAnsi" w:cstheme="minorHAnsi"/>
+          <w:sz w:val="22"/>
+          <w:szCs w:val="22"/>
           <w:lang w:val="pt-BR"/>
         </w:rPr>
       </w:pPr>
       <w:r>
         <w:rPr>
           <w:rFonts w:asciiTheme="minorHAnsi" w:hAnsiTheme="minorHAnsi" w:cstheme="minorHAnsi"/>
+          <w:sz w:val="22"/>
+          <w:szCs w:val="22"/>
           <w:lang w:val="pt-BR"/>
         </w:rPr>
         <w:t>Java Champion</w:t>
@@ -1292,7 +1432,7 @@
 </file>
 
 <file path=customXml/itemProps1.xml><?xml version="1.0" encoding="utf-8"?>
-<ds:datastoreItem xmlns:ds="http://schemas.openxmlformats.org/officeDocument/2006/customXml" ds:itemID="{69AFF41A-733E-F44C-8568-F743A788794F}">
+<ds:datastoreItem xmlns:ds="http://schemas.openxmlformats.org/officeDocument/2006/customXml" ds:itemID="{3B65A6C7-2592-1C4A-92BC-A218CD8677E4}">
   <ds:schemaRefs>
     <ds:schemaRef ds:uri="http://schemas.openxmlformats.org/officeDocument/2006/bibliography"/>
   </ds:schemaRefs>

</xml_diff>